<commit_message>
* default-data.xml just a copy/paste of sample-data.xml * Sample Code.docx fixed some grammar, tabs, and page breaks * System Manual.docx added information about populating the database * User Manual.docx added information about logging in * pom.xml -Pprod now skips tests * reportExceedanceSamplers.jsp, reportSamplers.jsp, samplerMediaSamplers.jsp changed to map + list interface
</commit_message>
<xml_diff>
--- a/docs/2010-10-11_Final Project Folder/System Manual.docx
+++ b/docs/2010-10-11_Final Project Folder/System Manual.docx
@@ -68,7 +68,6 @@
               </v:shape>
             </w:pict>
           </w:r>
-          <w:proofErr w:type="spellStart"/>
           <w:r>
             <w:rPr>
               <w:rFonts w:ascii="Tahoma" w:hAnsi="Tahoma" w:cs="Tahoma"/>
@@ -78,7 +77,6 @@
             </w:rPr>
             <w:t>TiGERS</w:t>
           </w:r>
-          <w:proofErr w:type="spellEnd"/>
         </w:p>
         <w:p>
           <w:pPr>
@@ -267,36 +265,8 @@
               <w:sz w:val="28"/>
               <w:szCs w:val="28"/>
             </w:rPr>
-            <w:t xml:space="preserve">Wei </w:t>
+            <w:t>Wei Yeap Cheng (Nicholas),</w:t>
           </w:r>
-          <w:proofErr w:type="spellStart"/>
-          <w:r>
-            <w:rPr>
-              <w:rFonts w:ascii="Tahoma" w:hAnsi="Tahoma" w:cs="Tahoma"/>
-              <w:sz w:val="28"/>
-              <w:szCs w:val="28"/>
-            </w:rPr>
-            <w:t>Yeap</w:t>
-          </w:r>
-          <w:proofErr w:type="spellEnd"/>
-          <w:r>
-            <w:rPr>
-              <w:rFonts w:ascii="Tahoma" w:hAnsi="Tahoma" w:cs="Tahoma"/>
-              <w:sz w:val="28"/>
-              <w:szCs w:val="28"/>
-            </w:rPr>
-            <w:t xml:space="preserve"> Cheng (Nicholas)</w:t>
-          </w:r>
-          <w:proofErr w:type="gramStart"/>
-          <w:r>
-            <w:rPr>
-              <w:rFonts w:ascii="Tahoma" w:hAnsi="Tahoma" w:cs="Tahoma"/>
-              <w:sz w:val="28"/>
-              <w:szCs w:val="28"/>
-            </w:rPr>
-            <w:t>,</w:t>
-          </w:r>
-          <w:proofErr w:type="gramEnd"/>
           <w:r>
             <w:rPr>
               <w:rFonts w:ascii="Tahoma" w:hAnsi="Tahoma" w:cs="Tahoma"/>
@@ -325,25 +295,7 @@
               <w:sz w:val="28"/>
               <w:szCs w:val="28"/>
             </w:rPr>
-            <w:t>Xing-</w:t>
-          </w:r>
-          <w:proofErr w:type="spellStart"/>
-          <w:r>
-            <w:rPr>
-              <w:rFonts w:ascii="Tahoma" w:hAnsi="Tahoma" w:cs="Tahoma"/>
-              <w:sz w:val="28"/>
-              <w:szCs w:val="28"/>
-            </w:rPr>
-            <w:t>Shu</w:t>
-          </w:r>
-          <w:proofErr w:type="spellEnd"/>
-          <w:r>
-            <w:rPr>
-              <w:rFonts w:ascii="Tahoma" w:hAnsi="Tahoma" w:cs="Tahoma"/>
-              <w:sz w:val="28"/>
-              <w:szCs w:val="28"/>
-            </w:rPr>
-            <w:t xml:space="preserve"> Liu, </w:t>
+            <w:t xml:space="preserve">Xing-Shu Liu, </w:t>
           </w:r>
           <w:r>
             <w:rPr>
@@ -359,25 +311,7 @@
               <w:sz w:val="28"/>
               <w:szCs w:val="28"/>
             </w:rPr>
-            <w:t xml:space="preserve">Justin </w:t>
-          </w:r>
-          <w:proofErr w:type="spellStart"/>
-          <w:r>
-            <w:rPr>
-              <w:rFonts w:ascii="Tahoma" w:hAnsi="Tahoma" w:cs="Tahoma"/>
-              <w:sz w:val="28"/>
-              <w:szCs w:val="28"/>
-            </w:rPr>
-            <w:t>Mancinelli</w:t>
-          </w:r>
-          <w:proofErr w:type="spellEnd"/>
-          <w:r>
-            <w:rPr>
-              <w:rFonts w:ascii="Tahoma" w:hAnsi="Tahoma" w:cs="Tahoma"/>
-              <w:sz w:val="28"/>
-              <w:szCs w:val="28"/>
-            </w:rPr>
-            <w:t xml:space="preserve">, </w:t>
+            <w:t xml:space="preserve">Justin Mancinelli, </w:t>
           </w:r>
           <w:r>
             <w:rPr>
@@ -387,34 +321,14 @@
             </w:rPr>
             <w:br/>
           </w:r>
-          <w:proofErr w:type="spellStart"/>
           <w:r>
             <w:rPr>
               <w:rFonts w:ascii="Tahoma" w:hAnsi="Tahoma" w:cs="Tahoma"/>
               <w:sz w:val="28"/>
               <w:szCs w:val="28"/>
             </w:rPr>
-            <w:t>Chih</w:t>
+            <w:t>Chih-Hsiang Tang (Sean) and Dell Topel</w:t>
           </w:r>
-          <w:proofErr w:type="spellEnd"/>
-          <w:r>
-            <w:rPr>
-              <w:rFonts w:ascii="Tahoma" w:hAnsi="Tahoma" w:cs="Tahoma"/>
-              <w:sz w:val="28"/>
-              <w:szCs w:val="28"/>
-            </w:rPr>
-            <w:t xml:space="preserve">-Hsiang Tang (Sean) and Dell </w:t>
-          </w:r>
-          <w:proofErr w:type="spellStart"/>
-          <w:r>
-            <w:rPr>
-              <w:rFonts w:ascii="Tahoma" w:hAnsi="Tahoma" w:cs="Tahoma"/>
-              <w:sz w:val="28"/>
-              <w:szCs w:val="28"/>
-            </w:rPr>
-            <w:t>Topel</w:t>
-          </w:r>
-          <w:proofErr w:type="spellEnd"/>
           <w:r>
             <w:rPr>
               <w:rFonts w:ascii="Tahoma" w:hAnsi="Tahoma" w:cs="Tahoma"/>
@@ -2805,21 +2719,7 @@
         <w:rPr>
           <w:szCs w:val="24"/>
         </w:rPr>
-        <w:t xml:space="preserve">Subversion 1.6.11 or </w:t>
-      </w:r>
-      <w:proofErr w:type="spellStart"/>
-      <w:r>
-        <w:rPr>
-          <w:szCs w:val="24"/>
-        </w:rPr>
-        <w:t>TortoiseSVN</w:t>
-      </w:r>
-      <w:proofErr w:type="spellEnd"/>
-      <w:r>
-        <w:rPr>
-          <w:szCs w:val="24"/>
-        </w:rPr>
-        <w:t xml:space="preserve"> 1.6.11</w:t>
+        <w:t>Subversion 1.6.11 or TortoiseSVN 1.6.11</w:t>
       </w:r>
     </w:p>
     <w:p>
@@ -2924,21 +2824,7 @@
         <w:rPr>
           <w:szCs w:val="24"/>
         </w:rPr>
-        <w:t xml:space="preserve"> using the subversion or </w:t>
-      </w:r>
-      <w:proofErr w:type="spellStart"/>
-      <w:r>
-        <w:rPr>
-          <w:szCs w:val="24"/>
-        </w:rPr>
-        <w:t>TortoiseSVN</w:t>
-      </w:r>
-      <w:proofErr w:type="spellEnd"/>
-      <w:r>
-        <w:rPr>
-          <w:szCs w:val="24"/>
-        </w:rPr>
-        <w:t xml:space="preserve"> client.</w:t>
+        <w:t xml:space="preserve"> using the subversion or TortoiseSVN client.</w:t>
       </w:r>
     </w:p>
     <w:p>
@@ -2974,35 +2860,7 @@
         <w:rPr>
           <w:szCs w:val="24"/>
         </w:rPr>
-        <w:t>Generate an Eclipse project by entering “</w:t>
-      </w:r>
-      <w:proofErr w:type="spellStart"/>
-      <w:r>
-        <w:rPr>
-          <w:szCs w:val="24"/>
-        </w:rPr>
-        <w:t>mvn</w:t>
-      </w:r>
-      <w:proofErr w:type="spellEnd"/>
-      <w:r>
-        <w:rPr>
-          <w:szCs w:val="24"/>
-        </w:rPr>
-        <w:t xml:space="preserve"> </w:t>
-      </w:r>
-      <w:proofErr w:type="spellStart"/>
-      <w:r>
-        <w:rPr>
-          <w:szCs w:val="24"/>
-        </w:rPr>
-        <w:t>eclipse:eclipse</w:t>
-      </w:r>
-      <w:proofErr w:type="spellEnd"/>
-      <w:r>
-        <w:rPr>
-          <w:szCs w:val="24"/>
-        </w:rPr>
-        <w:t>”</w:t>
+        <w:t>Generate an Eclipse project by entering “mvn eclipse:eclipse”</w:t>
       </w:r>
     </w:p>
     <w:p>
@@ -3038,21 +2896,7 @@
         <w:rPr>
           <w:szCs w:val="24"/>
         </w:rPr>
-        <w:t xml:space="preserve">Ensure the M2_REPO </w:t>
-      </w:r>
-      <w:proofErr w:type="spellStart"/>
-      <w:r>
-        <w:rPr>
-          <w:szCs w:val="24"/>
-        </w:rPr>
-        <w:t>classpath</w:t>
-      </w:r>
-      <w:proofErr w:type="spellEnd"/>
-      <w:r>
-        <w:rPr>
-          <w:szCs w:val="24"/>
-        </w:rPr>
-        <w:t xml:space="preserve"> variable is defined</w:t>
+        <w:t>Ensure the M2_REPO classpath variable is defined</w:t>
       </w:r>
     </w:p>
     <w:p>
@@ -3120,19 +2964,11 @@
         </w:rPr>
         <w:sym w:font="Wingdings" w:char="F0E0"/>
       </w:r>
-      <w:proofErr w:type="spellStart"/>
-      <w:r>
-        <w:rPr>
-          <w:szCs w:val="24"/>
-        </w:rPr>
-        <w:t>Classpath</w:t>
-      </w:r>
-      <w:proofErr w:type="spellEnd"/>
-      <w:r>
-        <w:rPr>
-          <w:szCs w:val="24"/>
-        </w:rPr>
-        <w:t xml:space="preserve"> Variables” page</w:t>
+      <w:r>
+        <w:rPr>
+          <w:szCs w:val="24"/>
+        </w:rPr>
+        <w:t>Classpath Variables” page</w:t>
       </w:r>
     </w:p>
     <w:p>
@@ -3222,35 +3058,38 @@
         <w:rPr>
           <w:szCs w:val="24"/>
         </w:rPr>
-        <w:t>Start the application by entering “</w:t>
-      </w:r>
-      <w:proofErr w:type="spellStart"/>
-      <w:r>
-        <w:rPr>
-          <w:szCs w:val="24"/>
-        </w:rPr>
-        <w:t>mvn</w:t>
-      </w:r>
-      <w:proofErr w:type="spellEnd"/>
-      <w:r>
-        <w:rPr>
-          <w:szCs w:val="24"/>
-        </w:rPr>
-        <w:t xml:space="preserve"> </w:t>
-      </w:r>
-      <w:proofErr w:type="spellStart"/>
-      <w:r>
-        <w:rPr>
-          <w:szCs w:val="24"/>
-        </w:rPr>
-        <w:t>jetty:run</w:t>
-      </w:r>
-      <w:proofErr w:type="spellEnd"/>
-      <w:r>
-        <w:rPr>
-          <w:szCs w:val="24"/>
-        </w:rPr>
-        <w:t>-war”</w:t>
+        <w:t xml:space="preserve">Start the application </w:t>
+      </w:r>
+      <w:r>
+        <w:rPr>
+          <w:szCs w:val="24"/>
+        </w:rPr>
+        <w:t xml:space="preserve">for production </w:t>
+      </w:r>
+      <w:r>
+        <w:rPr>
+          <w:szCs w:val="24"/>
+        </w:rPr>
+        <w:t>by entering “mvn jetty:run-war</w:t>
+      </w:r>
+      <w:r>
+        <w:rPr>
+          <w:szCs w:val="24"/>
+        </w:rPr>
+        <w:t xml:space="preserve"> -Pprod</w:t>
+      </w:r>
+      <w:r>
+        <w:rPr>
+          <w:szCs w:val="24"/>
+        </w:rPr>
+        <w:t>”</w:t>
+      </w:r>
+      <w:r>
+        <w:rPr>
+          <w:szCs w:val="24"/>
+        </w:rPr>
+        <w:br/>
+        <w:t>(for development, enter “mvn jetty:run-war”)</w:t>
       </w:r>
     </w:p>
     <w:p>
@@ -3323,15 +3162,7 @@
     </w:p>
     <w:p>
       <w:r>
-        <w:t xml:space="preserve">Towards the bottom the </w:t>
-      </w:r>
-      <w:proofErr w:type="spellStart"/>
-      <w:r>
-        <w:t>the</w:t>
-      </w:r>
-      <w:proofErr w:type="spellEnd"/>
-      <w:r>
-        <w:t xml:space="preserve"> file, find the section labelled “Database settings”. Here you are able to configure database connectivity. Since it is assumed that the application will run on Oracle Database 10g, there are only four fields which must be modified.</w:t>
+        <w:t>Towards the bottom the the file, find the section labelled “Database settings”. Here you are able to configure database connectivity. Since it is assumed that the application will run on Oracle Database 10g, there are only four fields which must be modified.</w:t>
       </w:r>
     </w:p>
     <w:p>
@@ -3342,13 +3173,8 @@
           <w:numId w:val="16"/>
         </w:numPr>
       </w:pPr>
-      <w:proofErr w:type="spellStart"/>
-      <w:r>
-        <w:t>jdbc.version</w:t>
-      </w:r>
-      <w:proofErr w:type="spellEnd"/>
-      <w:r>
-        <w:t xml:space="preserve"> – the version of the installed Oracle Database 10g</w:t>
+      <w:r>
+        <w:t>jdbc.version – the version of the installed Oracle Database 10g</w:t>
       </w:r>
     </w:p>
     <w:p>
@@ -3364,15 +3190,7 @@
       </w:r>
       <w:r>
         <w:br/>
-        <w:t xml:space="preserve">“select * from </w:t>
-      </w:r>
-      <w:proofErr w:type="spellStart"/>
-      <w:r>
-        <w:t>v$version</w:t>
-      </w:r>
-      <w:proofErr w:type="spellEnd"/>
-      <w:r>
-        <w:t>;”</w:t>
+        <w:t>“select * from v$version;”</w:t>
       </w:r>
     </w:p>
     <w:p>
@@ -3410,13 +3228,8 @@
           <w:numId w:val="16"/>
         </w:numPr>
       </w:pPr>
-      <w:proofErr w:type="spellStart"/>
-      <w:r>
-        <w:t>jdbc.username</w:t>
-      </w:r>
-      <w:proofErr w:type="spellEnd"/>
-      <w:r>
-        <w:t xml:space="preserve"> – the username used by the application to connect to Oracle Database 10g</w:t>
+      <w:r>
+        <w:t>jdbc.username – the username used by the application to connect to Oracle Database 10g</w:t>
       </w:r>
     </w:p>
     <w:p>
@@ -3439,13 +3252,8 @@
           <w:numId w:val="16"/>
         </w:numPr>
       </w:pPr>
-      <w:proofErr w:type="spellStart"/>
-      <w:r>
-        <w:t>jdbc.password</w:t>
-      </w:r>
-      <w:proofErr w:type="spellEnd"/>
-      <w:r>
-        <w:t xml:space="preserve"> – the password used by the application to connect to Oracle Database 10g</w:t>
+      <w:r>
+        <w:t>jdbc.password – the password used by the application to connect to Oracle Database 10g</w:t>
       </w:r>
     </w:p>
     <w:p>
@@ -3475,11 +3283,58 @@
     </w:p>
     <w:p>
       <w:pPr>
+        <w:pStyle w:val="Heading3"/>
+        <w:numPr>
+          <w:ilvl w:val="2"/>
+          <w:numId w:val="1"/>
+        </w:numPr>
+      </w:pPr>
+      <w:r>
+        <w:t>Files: sample-data.xml, default-data.xml</w:t>
+      </w:r>
+    </w:p>
+    <w:p>
+      <w:r>
+        <w:t xml:space="preserve">These xml files store the state of the database to be loaded when starting the application. The file sample-data.xml </w:t>
+      </w:r>
+      <w:r>
+        <w:t xml:space="preserve">is to be used for testing during development </w:t>
+      </w:r>
+      <w:r>
+        <w:lastRenderedPageBreak/>
+        <w:t>whereas default-data.xml is to be used as the production data. The Maven plugin DBunit is able to read these files to populate the database.</w:t>
+      </w:r>
+    </w:p>
+    <w:p>
+      <w:r>
+        <w:t xml:space="preserve">The files are in a strict XML format but it is beyond the scope of this document to detail this format. </w:t>
+      </w:r>
+    </w:p>
+    <w:p>
+      <w:r>
+        <w:t xml:space="preserve">Since restarting the server will look at one of these files (depending on whether restarting in production or development mode), it is important, especially in production, to back-up the current state of the database before restarting. </w:t>
+      </w:r>
+      <w:r>
+        <w:t>E</w:t>
+      </w:r>
+      <w:r>
+        <w:t>xecute the command “mvn dbunit:export –Ddest=production.xml”</w:t>
+      </w:r>
+      <w:r>
+        <w:t xml:space="preserve"> to export the database to an xml file.</w:t>
+      </w:r>
+    </w:p>
+    <w:p>
+      <w:r>
+        <w:t>SQL scripts containing development data have been included with the source code. They provide an explicit representation of the database as developed. You may execute these under the Oracle environment to populate data or modify them as need be. Details of SQL and Oracle are beyond the scope of this document.</w:t>
+      </w:r>
+    </w:p>
+    <w:p>
+      <w:pPr>
         <w:pStyle w:val="Heading2"/>
       </w:pPr>
       <w:bookmarkStart w:id="11" w:name="_Toc274082063"/>
       <w:r>
-        <w:lastRenderedPageBreak/>
         <w:t>Email Configuration</w:t>
       </w:r>
       <w:bookmarkEnd w:id="11"/>
@@ -3513,14 +3368,9 @@
       </w:pPr>
       <w:bookmarkStart w:id="13" w:name="_Toc274082065"/>
       <w:r>
-        <w:t xml:space="preserve">File: </w:t>
-      </w:r>
-      <w:proofErr w:type="spellStart"/>
-      <w:r>
-        <w:t>mail.properties</w:t>
+        <w:t>File: mail.properties</w:t>
       </w:r>
       <w:bookmarkEnd w:id="13"/>
-      <w:proofErr w:type="spellEnd"/>
     </w:p>
     <w:p>
       <w:pPr>
@@ -3545,35 +3395,7 @@
         <w:rPr>
           <w:szCs w:val="24"/>
         </w:rPr>
-        <w:t>It is assumed that you will use an SMTP server so the property “</w:t>
-      </w:r>
-      <w:proofErr w:type="spellStart"/>
-      <w:r>
-        <w:rPr>
-          <w:szCs w:val="24"/>
-        </w:rPr>
-        <w:t>mail.transport.protocol</w:t>
-      </w:r>
-      <w:proofErr w:type="spellEnd"/>
-      <w:r>
-        <w:rPr>
-          <w:szCs w:val="24"/>
-        </w:rPr>
-        <w:t>” must be set as “</w:t>
-      </w:r>
-      <w:proofErr w:type="spellStart"/>
-      <w:r>
-        <w:rPr>
-          <w:szCs w:val="24"/>
-        </w:rPr>
-        <w:t>smtp</w:t>
-      </w:r>
-      <w:proofErr w:type="spellEnd"/>
-      <w:r>
-        <w:rPr>
-          <w:szCs w:val="24"/>
-        </w:rPr>
-        <w:t>”</w:t>
+        <w:t>It is assumed that you will use an SMTP server so the property “mail.transport.protocol” must be set as “smtp”</w:t>
       </w:r>
     </w:p>
     <w:p>
@@ -3653,15 +3475,7 @@
     </w:p>
     <w:p>
       <w:r>
-        <w:t xml:space="preserve">In order to maintain the system, it is necessary to understand the </w:t>
-      </w:r>
-      <w:proofErr w:type="gramStart"/>
-      <w:r>
-        <w:t>components which</w:t>
-      </w:r>
-      <w:proofErr w:type="gramEnd"/>
-      <w:r>
-        <w:t xml:space="preserve"> make up the applicati</w:t>
+        <w:t>In order to maintain the system, it is necessary to understand the components which make up the applicati</w:t>
       </w:r>
       <w:r>
         <w:t>on. AppFuse</w:t>
@@ -3682,13 +3496,8 @@
         <w:t xml:space="preserve"> used </w:t>
       </w:r>
       <w:r>
-        <w:t xml:space="preserve">comes integrated with </w:t>
-      </w:r>
-      <w:proofErr w:type="gramStart"/>
-      <w:r>
-        <w:t>Spring</w:t>
-      </w:r>
-      <w:proofErr w:type="gramEnd"/>
+        <w:t>comes integrated with Spring</w:t>
+      </w:r>
       <w:r>
         <w:rPr>
           <w:rStyle w:val="FootnoteReference"/>
@@ -3755,13 +3564,7 @@
         <w:t>m</w:t>
       </w:r>
       <w:r>
-        <w:t>odel</w:t>
-      </w:r>
-      <w:r>
-        <w:t xml:space="preserve"> – </w:t>
-      </w:r>
-      <w:r>
-        <w:t>Entities</w:t>
+        <w:t>odel – Entities</w:t>
       </w:r>
     </w:p>
     <w:p>
@@ -3772,19 +3575,11 @@
           <w:numId w:val="17"/>
         </w:numPr>
       </w:pPr>
-      <w:proofErr w:type="spellStart"/>
       <w:r>
         <w:t>d</w:t>
       </w:r>
       <w:r>
-        <w:t>ao</w:t>
-      </w:r>
-      <w:proofErr w:type="spellEnd"/>
-      <w:r>
-        <w:t xml:space="preserve"> –</w:t>
-      </w:r>
-      <w:r>
-        <w:t xml:space="preserve"> Dao Interfaces</w:t>
+        <w:t>ao – Dao Interfaces</w:t>
       </w:r>
     </w:p>
     <w:p>
@@ -3795,19 +3590,11 @@
           <w:numId w:val="17"/>
         </w:numPr>
       </w:pPr>
-      <w:proofErr w:type="spellStart"/>
       <w:r>
         <w:t>dao.h</w:t>
       </w:r>
       <w:r>
-        <w:t>ibernate</w:t>
-      </w:r>
-      <w:proofErr w:type="spellEnd"/>
-      <w:r>
-        <w:t xml:space="preserve"> –</w:t>
-      </w:r>
-      <w:r>
-        <w:t xml:space="preserve"> Hibernate Implementations</w:t>
+        <w:t>ibernate – Hibernate Implementations</w:t>
       </w:r>
     </w:p>
     <w:p>
@@ -3819,13 +3606,7 @@
         </w:numPr>
       </w:pPr>
       <w:r>
-        <w:t xml:space="preserve">service </w:t>
-      </w:r>
-      <w:r>
-        <w:t>–</w:t>
-      </w:r>
-      <w:r>
-        <w:t xml:space="preserve"> Service Interfaces</w:t>
+        <w:t>service – Service Interfaces</w:t>
       </w:r>
     </w:p>
     <w:p>
@@ -3836,16 +3617,8 @@
           <w:numId w:val="17"/>
         </w:numPr>
       </w:pPr>
-      <w:proofErr w:type="spellStart"/>
-      <w:r>
-        <w:t>service.impl</w:t>
-      </w:r>
-      <w:proofErr w:type="spellEnd"/>
-      <w:r>
-        <w:t xml:space="preserve"> –</w:t>
-      </w:r>
-      <w:r>
-        <w:t xml:space="preserve"> Service implementation</w:t>
+      <w:r>
+        <w:t>service.impl – Service implementation</w:t>
       </w:r>
     </w:p>
     <w:p>
@@ -3856,13 +3629,8 @@
           <w:numId w:val="17"/>
         </w:numPr>
       </w:pPr>
-      <w:proofErr w:type="spellStart"/>
-      <w:r>
-        <w:t>webapp.controller</w:t>
-      </w:r>
-      <w:proofErr w:type="spellEnd"/>
-      <w:r>
-        <w:t xml:space="preserve"> – Controllers</w:t>
+      <w:r>
+        <w:t>webapp.controller – Controllers</w:t>
       </w:r>
     </w:p>
     <w:p>
@@ -3909,13 +3677,8 @@
           <w:numId w:val="17"/>
         </w:numPr>
       </w:pPr>
-      <w:proofErr w:type="spellStart"/>
-      <w:r>
-        <w:t>Webapp</w:t>
-      </w:r>
-      <w:proofErr w:type="spellEnd"/>
-      <w:r>
-        <w:t xml:space="preserve"> Directory</w:t>
+      <w:r>
+        <w:t>Webapp Directory</w:t>
       </w:r>
     </w:p>
     <w:p>
@@ -3967,15 +3730,7 @@
     </w:p>
     <w:p>
       <w:r>
-        <w:t xml:space="preserve">The </w:t>
-      </w:r>
-      <w:proofErr w:type="gramStart"/>
-      <w:r>
-        <w:t>Spring</w:t>
-      </w:r>
-      <w:proofErr w:type="gramEnd"/>
-      <w:r>
-        <w:t xml:space="preserve"> framework contains several modules for various services</w:t>
+        <w:t>The Spring framework contains several modules for various services</w:t>
       </w:r>
       <w:r>
         <w:rPr>
@@ -3989,36 +3744,15 @@
     </w:p>
     <w:p>
       <w:r>
-        <w:t xml:space="preserve">Spring MVC implements the Model-View-Controller design architecture. The models are contained in the model package, the controllers are contained in the </w:t>
-      </w:r>
-      <w:proofErr w:type="spellStart"/>
-      <w:r>
-        <w:t>webapp.controller</w:t>
-      </w:r>
-      <w:proofErr w:type="spellEnd"/>
-      <w:r>
-        <w:t xml:space="preserve"> package, and the views are contained in the </w:t>
-      </w:r>
-      <w:proofErr w:type="spellStart"/>
-      <w:r>
-        <w:t>Webapp</w:t>
-      </w:r>
-      <w:proofErr w:type="spellEnd"/>
-      <w:r>
-        <w:t xml:space="preserve"> directory. </w:t>
-      </w:r>
-    </w:p>
-    <w:p>
-      <w:r>
-        <w:t xml:space="preserve">Spring MVC follows a default naming convention for the three types of files (the default </w:t>
-      </w:r>
-      <w:proofErr w:type="gramStart"/>
-      <w:r>
-        <w:t>can be overridden</w:t>
-      </w:r>
-      <w:proofErr w:type="gramEnd"/>
-      <w:r>
-        <w:t xml:space="preserve"> but that is beyond the scope of this document). </w:t>
+        <w:t xml:space="preserve">Spring MVC implements the Model-View-Controller design architecture. The models are contained in the model package, the controllers are contained in the webapp.controller package, and the views are contained in the </w:t>
+      </w:r>
+      <w:r>
+        <w:t xml:space="preserve">Webapp directory. </w:t>
+      </w:r>
+    </w:p>
+    <w:p>
+      <w:r>
+        <w:t xml:space="preserve">Spring MVC follows a default naming convention for the three types of files (the default can be overridden but that is beyond the scope of this document). </w:t>
       </w:r>
       <w:r>
         <w:t>See the Integration subsection below for an example of this convention.</w:t>
@@ -4026,42 +3760,10 @@
     </w:p>
     <w:p>
       <w:r>
-        <w:t xml:space="preserve">Spring Security allows role-based authentication on URL patterns </w:t>
-      </w:r>
-      <w:proofErr w:type="gramStart"/>
-      <w:r>
-        <w:t>and also</w:t>
-      </w:r>
-      <w:proofErr w:type="gramEnd"/>
-      <w:r>
-        <w:t xml:space="preserve"> provides a tag library for use in JSP pages for further control. The configuration of URL patterns is specified in </w:t>
-      </w:r>
-      <w:proofErr w:type="gramStart"/>
-      <w:r>
-        <w:t>security.xml</w:t>
-      </w:r>
-      <w:r>
-        <w:t xml:space="preserve"> which</w:t>
-      </w:r>
-      <w:proofErr w:type="gramEnd"/>
-      <w:r>
-        <w:t xml:space="preserve"> can be found in the </w:t>
-      </w:r>
-      <w:proofErr w:type="spellStart"/>
-      <w:r>
-        <w:t>Webapp</w:t>
-      </w:r>
-      <w:proofErr w:type="spellEnd"/>
-      <w:r>
-        <w:t xml:space="preserve"> directory. The tag library </w:t>
-      </w:r>
-      <w:proofErr w:type="gramStart"/>
-      <w:r>
-        <w:t>can be imported</w:t>
-      </w:r>
-      <w:proofErr w:type="gramEnd"/>
-      <w:r>
-        <w:t xml:space="preserve"> just as any other standard JSP tag library for use in JSP pages. How to use these features is beyond the scope of this document.</w:t>
+        <w:t>Spring Security allows role-based authentication on URL patterns and also provides a tag library for use in JSP pages for further control. The configuration of URL patterns is specified in security.xml</w:t>
+      </w:r>
+      <w:r>
+        <w:t xml:space="preserve"> which can be found in the Webapp directory. The tag library can be imported just as any other standard JSP tag library for use in JSP pages. How to use these features is beyond the scope of this document.</w:t>
       </w:r>
     </w:p>
     <w:p>
@@ -4101,36 +3803,12 @@
     </w:p>
     <w:p>
       <w:r>
-        <w:t xml:space="preserve">To complete the MVC stack for viewing and modifying samples, create a model named Sample.java, two controllers named SampleController.java and SampleFormController.java, and two views named samples.jsp and sampleForm.jsp then configure </w:t>
-      </w:r>
-      <w:proofErr w:type="gramStart"/>
-      <w:r>
-        <w:t>Spring</w:t>
-      </w:r>
-      <w:proofErr w:type="gramEnd"/>
-      <w:r>
-        <w:t xml:space="preserve"> to recognize these files by adding entries in dispatcher-servlet.xml</w:t>
-      </w:r>
-    </w:p>
-    <w:p>
-      <w:r>
-        <w:t xml:space="preserve">Several files </w:t>
-      </w:r>
-      <w:proofErr w:type="gramStart"/>
-      <w:r>
-        <w:t>must be added</w:t>
-      </w:r>
-      <w:proofErr w:type="gramEnd"/>
-      <w:r>
-        <w:t xml:space="preserve"> and others must be modified to integrate the sampler MVC stack with the Hibernate layer.  First, create </w:t>
-      </w:r>
-      <w:proofErr w:type="gramStart"/>
-      <w:r>
-        <w:t>classes which</w:t>
-      </w:r>
-      <w:proofErr w:type="gramEnd"/>
-      <w:r>
-        <w:t xml:space="preserve"> define data access objects (DAO) for the sampler; SamplerDao.java provides an interface to define the access methods available to samplers while SamplerDaoHibernate.java implements those methods using the Hibernate library (e.g. HQL). </w:t>
+        <w:t>To complete the MVC stack for viewing and modifying samples, create a model named Sample.java, two controllers named SampleController.java and SampleFormController.java, and two views named samples.jsp and sampleForm.jsp then configure Spring to recognize these files by adding entries in dispatcher-servlet.xml</w:t>
+      </w:r>
+    </w:p>
+    <w:p>
+      <w:r>
+        <w:t xml:space="preserve">Several files must be added and others must be modified to integrate the sampler MVC stack with the Hibernate layer.  First, create classes which define data access objects (DAO) for the sampler; SamplerDao.java provides an interface to define the access methods available to samplers while SamplerDaoHibernate.java implements those methods using the Hibernate library (e.g. HQL). </w:t>
       </w:r>
       <w:r>
         <w:t xml:space="preserve">Second, modify the </w:t>
@@ -4143,52 +3821,12 @@
         <w:t>applicationContext-dao</w:t>
       </w:r>
       <w:r>
-        <w:t xml:space="preserve">.xml in the Resources directory to specify the relationship between this DAO and the Model. Third, make Hibernate aware of this model by modifying the configuration file </w:t>
-      </w:r>
-      <w:proofErr w:type="spellStart"/>
-      <w:r>
-        <w:t>hibernate.cfg.xml</w:t>
-      </w:r>
-      <w:proofErr w:type="spellEnd"/>
-      <w:r>
-        <w:t xml:space="preserve"> in the Resources directory. The previous step gives Hibernate the ability to auto-generate the SQL code necessary for adding and modifying the appropriate table and rows of the database.</w:t>
-      </w:r>
-    </w:p>
-    <w:p>
-      <w:r>
-        <w:t xml:space="preserve">Finally, AppFuse </w:t>
-      </w:r>
-      <w:proofErr w:type="gramStart"/>
-      <w:r>
-        <w:t>must be made</w:t>
-      </w:r>
-      <w:proofErr w:type="gramEnd"/>
-      <w:r>
-        <w:t xml:space="preserve"> aware that samplers should be available as a web service for viewing. Add the file samplerManager.java to the service package and samplerManagerImpl.java to the </w:t>
-      </w:r>
-      <w:proofErr w:type="spellStart"/>
-      <w:r>
-        <w:t>service.impl</w:t>
-      </w:r>
-      <w:proofErr w:type="spellEnd"/>
-      <w:r>
-        <w:t xml:space="preserve"> package. The methods of the web service </w:t>
-      </w:r>
-      <w:proofErr w:type="gramStart"/>
-      <w:r>
-        <w:t>are declared in samplerManager.java and implemented in samplerManagerImpl.java</w:t>
-      </w:r>
-      <w:proofErr w:type="gramEnd"/>
-      <w:r>
-        <w:t xml:space="preserve">. It is now possible to give samplerController.java access to the manager so that the views will be accessible via the web interface. The manager </w:t>
-      </w:r>
-      <w:proofErr w:type="gramStart"/>
-      <w:r>
-        <w:t>is then given</w:t>
-      </w:r>
-      <w:proofErr w:type="gramEnd"/>
-      <w:r>
-        <w:t xml:space="preserve"> access to the DAO so that the views can be dynamically generated.</w:t>
+        <w:t>.xml in the Resources directory to specify the relationship between this DAO and the Model. Third, make Hibernate aware of this model by modifying the configuration file hibernate.cfg.xml in the Resources directory. The previous step gives Hibernate the ability to auto-generate the SQL code necessary for adding and modifying the appropriate table and rows of the database.</w:t>
+      </w:r>
+    </w:p>
+    <w:p>
+      <w:r>
+        <w:t>Finally, AppFuse must be made aware that samplers should be available as a web service for viewing. Add the file samplerManager.java to the service package and samplerManagerImpl.java to the service.impl package. The methods of the web service are declared in samplerManager.java and implemented in samplerManagerImpl.java. It is now possible to give samplerController.java access to the manager so that the views will be accessible via the web interface. The manager is then given access to the DAO so that the views can be dynamically generated.</w:t>
       </w:r>
     </w:p>
     <w:p>
@@ -5741,6 +5379,7 @@
       <w:color w:val="365F91" w:themeColor="accent1" w:themeShade="BF"/>
       <w:sz w:val="28"/>
       <w:szCs w:val="28"/>
+      <w:lang w:val="en-AU"/>
     </w:rPr>
   </w:style>
   <w:style w:type="character" w:customStyle="1" w:styleId="Heading2Char">
@@ -5756,6 +5395,7 @@
       <w:color w:val="4F81BD" w:themeColor="accent1"/>
       <w:sz w:val="26"/>
       <w:szCs w:val="26"/>
+      <w:lang w:val="en-AU"/>
     </w:rPr>
   </w:style>
   <w:style w:type="character" w:customStyle="1" w:styleId="Heading3Char">
@@ -5769,6 +5409,8 @@
       <w:b/>
       <w:bCs/>
       <w:color w:val="4F81BD" w:themeColor="accent1"/>
+      <w:sz w:val="24"/>
+      <w:lang w:val="en-AU"/>
     </w:rPr>
   </w:style>
   <w:style w:type="paragraph" w:styleId="ListParagraph">
@@ -5796,6 +5438,8 @@
       <w:i/>
       <w:iCs/>
       <w:color w:val="4F81BD" w:themeColor="accent1"/>
+      <w:sz w:val="24"/>
+      <w:lang w:val="en-AU"/>
     </w:rPr>
   </w:style>
   <w:style w:type="character" w:customStyle="1" w:styleId="Heading5Char">
@@ -5808,6 +5452,8 @@
     <w:rPr>
       <w:rFonts w:asciiTheme="majorHAnsi" w:eastAsiaTheme="majorEastAsia" w:hAnsiTheme="majorHAnsi" w:cstheme="majorBidi"/>
       <w:color w:val="243F60" w:themeColor="accent1" w:themeShade="7F"/>
+      <w:sz w:val="24"/>
+      <w:lang w:val="en-AU"/>
     </w:rPr>
   </w:style>
   <w:style w:type="character" w:customStyle="1" w:styleId="Heading6Char">
@@ -5822,6 +5468,8 @@
       <w:i/>
       <w:iCs/>
       <w:color w:val="243F60" w:themeColor="accent1" w:themeShade="7F"/>
+      <w:sz w:val="24"/>
+      <w:lang w:val="en-AU"/>
     </w:rPr>
   </w:style>
   <w:style w:type="character" w:customStyle="1" w:styleId="Heading7Char">
@@ -5836,6 +5484,8 @@
       <w:i/>
       <w:iCs/>
       <w:color w:val="404040" w:themeColor="text1" w:themeTint="BF"/>
+      <w:sz w:val="24"/>
+      <w:lang w:val="en-AU"/>
     </w:rPr>
   </w:style>
   <w:style w:type="character" w:customStyle="1" w:styleId="Heading8Char">
@@ -5850,6 +5500,7 @@
       <w:color w:val="4F81BD" w:themeColor="accent1"/>
       <w:sz w:val="20"/>
       <w:szCs w:val="20"/>
+      <w:lang w:val="en-AU"/>
     </w:rPr>
   </w:style>
   <w:style w:type="character" w:customStyle="1" w:styleId="Heading9Char">
@@ -5866,6 +5517,7 @@
       <w:color w:val="404040" w:themeColor="text1" w:themeTint="BF"/>
       <w:sz w:val="20"/>
       <w:szCs w:val="20"/>
+      <w:lang w:val="en-AU"/>
     </w:rPr>
   </w:style>
   <w:style w:type="paragraph" w:styleId="TOC1">
@@ -6542,7 +6194,7 @@
 </file>
 
 <file path=customXml/itemProps1.xml><?xml version="1.0" encoding="utf-8"?>
-<ds:datastoreItem xmlns:ds="http://schemas.openxmlformats.org/officeDocument/2006/customXml" ds:itemID="{91E2CCFC-4361-427B-ACB0-9907DB0BFB0C}">
+<ds:datastoreItem xmlns:ds="http://schemas.openxmlformats.org/officeDocument/2006/customXml" ds:itemID="{8F906461-F696-4C7B-9518-D93DD46EE35C}">
   <ds:schemaRefs>
     <ds:schemaRef ds:uri="http://schemas.openxmlformats.org/officeDocument/2006/bibliography"/>
   </ds:schemaRefs>

</xml_diff>